<commit_message>
More documentation added, App nav bar implemented and database is talking
</commit_message>
<xml_diff>
--- a/Proposal.docx
+++ b/Proposal.docx
@@ -1,6 +1,6 @@
 
 <file path=word/document.xml><?xml version="1.0" encoding="utf-8"?>
-<w:document xmlns:wpc="http://schemas.microsoft.com/office/word/2010/wordprocessingCanvas" xmlns:cx="http://schemas.microsoft.com/office/drawing/2014/chartex" xmlns:cx1="http://schemas.microsoft.com/office/drawing/2015/9/8/chartex" xmlns:cx2="http://schemas.microsoft.com/office/drawing/2015/10/21/chartex" xmlns:cx3="http://schemas.microsoft.com/office/drawing/2016/5/9/chartex" xmlns:cx4="http://schemas.microsoft.com/office/drawing/2016/5/10/chartex" xmlns:cx5="http://schemas.microsoft.com/office/drawing/2016/5/11/chartex" xmlns:cx6="http://schemas.microsoft.com/office/drawing/2016/5/12/chartex" xmlns:cx7="http://schemas.microsoft.com/office/drawing/2016/5/13/chartex" xmlns:cx8="http://schemas.microsoft.com/office/drawing/2016/5/14/chartex" xmlns:mc="http://schemas.openxmlformats.org/markup-compatibility/2006" xmlns:aink="http://schemas.microsoft.com/office/drawing/2016/ink" xmlns:am3d="http://schemas.microsoft.com/office/drawing/2017/model3d" xmlns:o="urn:schemas-microsoft-com:office:office" xmlns:r="http://schemas.openxmlformats.org/officeDocument/2006/relationships" xmlns:m="http://schemas.openxmlformats.org/officeDocument/2006/math" xmlns:v="urn:schemas-microsoft-com:vml" xmlns:wp14="http://schemas.microsoft.com/office/word/2010/wordprocessingDrawing" xmlns:wp="http://schemas.openxmlformats.org/drawingml/2006/wordprocessingDrawing" xmlns:w10="urn:schemas-microsoft-com:office:word" xmlns:w="http://schemas.openxmlformats.org/wordprocessingml/2006/main" xmlns:w14="http://schemas.microsoft.com/office/word/2010/wordml" xmlns:w15="http://schemas.microsoft.com/office/word/2012/wordml" xmlns:w16cid="http://schemas.microsoft.com/office/word/2016/wordml/cid" xmlns:w16se="http://schemas.microsoft.com/office/word/2015/wordml/symex" xmlns:wpg="http://schemas.microsoft.com/office/word/2010/wordprocessingGroup" xmlns:wpi="http://schemas.microsoft.com/office/word/2010/wordprocessingInk" xmlns:wne="http://schemas.microsoft.com/office/word/2006/wordml" xmlns:wps="http://schemas.microsoft.com/office/word/2010/wordprocessingShape" mc:Ignorable="w14 w15 w16se w16cid wp14">
+<w:document xmlns:wpc="http://schemas.microsoft.com/office/word/2010/wordprocessingCanvas" xmlns:cx="http://schemas.microsoft.com/office/drawing/2014/chartex" xmlns:cx1="http://schemas.microsoft.com/office/drawing/2015/9/8/chartex" xmlns:cx2="http://schemas.microsoft.com/office/drawing/2015/10/21/chartex" xmlns:cx3="http://schemas.microsoft.com/office/drawing/2016/5/9/chartex" xmlns:cx4="http://schemas.microsoft.com/office/drawing/2016/5/10/chartex" xmlns:cx5="http://schemas.microsoft.com/office/drawing/2016/5/11/chartex" xmlns:cx6="http://schemas.microsoft.com/office/drawing/2016/5/12/chartex" xmlns:cx7="http://schemas.microsoft.com/office/drawing/2016/5/13/chartex" xmlns:cx8="http://schemas.microsoft.com/office/drawing/2016/5/14/chartex" xmlns:mc="http://schemas.openxmlformats.org/markup-compatibility/2006" xmlns:aink="http://schemas.microsoft.com/office/drawing/2016/ink" xmlns:am3d="http://schemas.microsoft.com/office/drawing/2017/model3d" xmlns:o="urn:schemas-microsoft-com:office:office" xmlns:r="http://schemas.openxmlformats.org/officeDocument/2006/relationships" xmlns:m="http://schemas.openxmlformats.org/officeDocument/2006/math" xmlns:v="urn:schemas-microsoft-com:vml" xmlns:wp14="http://schemas.microsoft.com/office/word/2010/wordprocessingDrawing" xmlns:wp="http://schemas.openxmlformats.org/drawingml/2006/wordprocessingDrawing" xmlns:w10="urn:schemas-microsoft-com:office:word" xmlns:w="http://schemas.openxmlformats.org/wordprocessingml/2006/main" xmlns:w14="http://schemas.microsoft.com/office/word/2010/wordml" xmlns:w15="http://schemas.microsoft.com/office/word/2012/wordml" xmlns:w16cex="http://schemas.microsoft.com/office/word/2018/wordml/cex" xmlns:w16cid="http://schemas.microsoft.com/office/word/2016/wordml/cid" xmlns:w16="http://schemas.microsoft.com/office/word/2018/wordml" xmlns:w16se="http://schemas.microsoft.com/office/word/2015/wordml/symex" xmlns:wpg="http://schemas.microsoft.com/office/word/2010/wordprocessingGroup" xmlns:wpi="http://schemas.microsoft.com/office/word/2010/wordprocessingInk" xmlns:wne="http://schemas.microsoft.com/office/word/2006/wordml" xmlns:wps="http://schemas.microsoft.com/office/word/2010/wordprocessingShape" mc:Ignorable="w14 w15 w16se w16cid w16 w16cex wp14">
   <w:body>
     <w:p>
       <w:pPr>
@@ -921,6 +921,12 @@
                 <w:rFonts w:ascii="Times New Roman" w:hAnsi="Times New Roman" w:cs="Times New Roman"/>
               </w:rPr>
             </w:pPr>
+            <w:r>
+              <w:rPr>
+                <w:rFonts w:ascii="Times New Roman" w:hAnsi="Times New Roman" w:cs="Times New Roman"/>
+              </w:rPr>
+              <w:t>Isaac Medlin</w:t>
+            </w:r>
           </w:p>
         </w:tc>
         <w:tc>
@@ -933,6 +939,12 @@
                 <w:rFonts w:ascii="Times New Roman" w:hAnsi="Times New Roman" w:cs="Times New Roman"/>
               </w:rPr>
             </w:pPr>
+            <w:r>
+              <w:rPr>
+                <w:rFonts w:ascii="Times New Roman" w:hAnsi="Times New Roman" w:cs="Times New Roman"/>
+              </w:rPr>
+              <w:t>Big Ike Inc.</w:t>
+            </w:r>
           </w:p>
         </w:tc>
         <w:tc>
@@ -945,6 +957,12 @@
                 <w:rFonts w:ascii="Times New Roman" w:hAnsi="Times New Roman" w:cs="Times New Roman"/>
               </w:rPr>
             </w:pPr>
+            <w:r>
+              <w:rPr>
+                <w:rFonts w:ascii="Times New Roman" w:hAnsi="Times New Roman" w:cs="Times New Roman"/>
+              </w:rPr>
+              <w:t>1.1</w:t>
+            </w:r>
           </w:p>
         </w:tc>
         <w:tc>
@@ -957,6 +975,12 @@
                 <w:rFonts w:ascii="Times New Roman" w:hAnsi="Times New Roman" w:cs="Times New Roman"/>
               </w:rPr>
             </w:pPr>
+            <w:r>
+              <w:rPr>
+                <w:rFonts w:ascii="Times New Roman" w:hAnsi="Times New Roman" w:cs="Times New Roman"/>
+              </w:rPr>
+              <w:t>1/6/2021</w:t>
+            </w:r>
           </w:p>
         </w:tc>
         <w:tc>
@@ -969,6 +993,12 @@
                 <w:rFonts w:ascii="Times New Roman" w:hAnsi="Times New Roman" w:cs="Times New Roman"/>
               </w:rPr>
             </w:pPr>
+            <w:r>
+              <w:rPr>
+                <w:rFonts w:ascii="Times New Roman" w:hAnsi="Times New Roman" w:cs="Times New Roman"/>
+              </w:rPr>
+              <w:t>Slight adjustment to functional requirements to make planning easier</w:t>
+            </w:r>
           </w:p>
         </w:tc>
       </w:tr>
@@ -7188,7 +7218,177 @@
           <w:sz w:val="24"/>
           <w:szCs w:val="24"/>
         </w:rPr>
-        <w:t>Refresh button on both accounts to call to the database update changes.</w:t>
+        <w:t>Refresh button on both accounts to call to the database update changes</w:t>
+      </w:r>
+    </w:p>
+    <w:p>
+      <w:pPr>
+        <w:pStyle w:val="ListParagraph"/>
+        <w:numPr>
+          <w:ilvl w:val="0"/>
+          <w:numId w:val="1"/>
+        </w:numPr>
+        <w:spacing w:line="240" w:lineRule="auto"/>
+        <w:rPr>
+          <w:rFonts w:ascii="Times New Roman" w:hAnsi="Times New Roman" w:cs="Times New Roman"/>
+          <w:sz w:val="24"/>
+          <w:szCs w:val="24"/>
+        </w:rPr>
+      </w:pPr>
+      <w:r>
+        <w:rPr>
+          <w:rFonts w:ascii="Times New Roman" w:hAnsi="Times New Roman" w:cs="Times New Roman"/>
+          <w:sz w:val="24"/>
+          <w:szCs w:val="24"/>
+        </w:rPr>
+        <w:t>Database Code</w:t>
+      </w:r>
+    </w:p>
+    <w:p>
+      <w:pPr>
+        <w:pStyle w:val="ListParagraph"/>
+        <w:numPr>
+          <w:ilvl w:val="1"/>
+          <w:numId w:val="1"/>
+        </w:numPr>
+        <w:spacing w:line="240" w:lineRule="auto"/>
+        <w:rPr>
+          <w:rFonts w:ascii="Times New Roman" w:hAnsi="Times New Roman" w:cs="Times New Roman"/>
+          <w:sz w:val="24"/>
+          <w:szCs w:val="24"/>
+        </w:rPr>
+      </w:pPr>
+      <w:r>
+        <w:rPr>
+          <w:rFonts w:ascii="Times New Roman" w:hAnsi="Times New Roman" w:cs="Times New Roman"/>
+          <w:sz w:val="24"/>
+          <w:szCs w:val="24"/>
+        </w:rPr>
+        <w:t>Tables for chores and each type of accounts.</w:t>
+      </w:r>
+    </w:p>
+    <w:p>
+      <w:pPr>
+        <w:pStyle w:val="ListParagraph"/>
+        <w:numPr>
+          <w:ilvl w:val="1"/>
+          <w:numId w:val="1"/>
+        </w:numPr>
+        <w:spacing w:line="240" w:lineRule="auto"/>
+        <w:rPr>
+          <w:rFonts w:ascii="Times New Roman" w:hAnsi="Times New Roman" w:cs="Times New Roman"/>
+          <w:sz w:val="24"/>
+          <w:szCs w:val="24"/>
+        </w:rPr>
+      </w:pPr>
+      <w:r>
+        <w:rPr>
+          <w:rFonts w:ascii="Times New Roman" w:hAnsi="Times New Roman" w:cs="Times New Roman"/>
+          <w:sz w:val="24"/>
+          <w:szCs w:val="24"/>
+        </w:rPr>
+        <w:t xml:space="preserve">Sanitation and encryption </w:t>
+      </w:r>
+    </w:p>
+    <w:p>
+      <w:pPr>
+        <w:pStyle w:val="ListParagraph"/>
+        <w:numPr>
+          <w:ilvl w:val="1"/>
+          <w:numId w:val="1"/>
+        </w:numPr>
+        <w:spacing w:line="240" w:lineRule="auto"/>
+        <w:rPr>
+          <w:rFonts w:ascii="Times New Roman" w:hAnsi="Times New Roman" w:cs="Times New Roman"/>
+          <w:sz w:val="24"/>
+          <w:szCs w:val="24"/>
+        </w:rPr>
+      </w:pPr>
+      <w:r>
+        <w:rPr>
+          <w:rFonts w:ascii="Times New Roman" w:hAnsi="Times New Roman" w:cs="Times New Roman"/>
+          <w:sz w:val="24"/>
+          <w:szCs w:val="24"/>
+        </w:rPr>
+        <w:t>Database worke</w:t>
+      </w:r>
+      <w:r>
+        <w:rPr>
+          <w:rFonts w:ascii="Times New Roman" w:hAnsi="Times New Roman" w:cs="Times New Roman"/>
+          <w:sz w:val="24"/>
+          <w:szCs w:val="24"/>
+        </w:rPr>
+        <w:t>r</w:t>
+      </w:r>
+      <w:r>
+        <w:rPr>
+          <w:rFonts w:ascii="Times New Roman" w:hAnsi="Times New Roman" w:cs="Times New Roman"/>
+          <w:sz w:val="24"/>
+          <w:szCs w:val="24"/>
+        </w:rPr>
+        <w:t xml:space="preserve"> that </w:t>
+      </w:r>
+      <w:r>
+        <w:rPr>
+          <w:rFonts w:ascii="Times New Roman" w:hAnsi="Times New Roman" w:cs="Times New Roman"/>
+          <w:sz w:val="24"/>
+          <w:szCs w:val="24"/>
+        </w:rPr>
+        <w:t>deletes</w:t>
+      </w:r>
+      <w:r>
+        <w:rPr>
+          <w:rFonts w:ascii="Times New Roman" w:hAnsi="Times New Roman" w:cs="Times New Roman"/>
+          <w:sz w:val="24"/>
+          <w:szCs w:val="24"/>
+        </w:rPr>
+        <w:t xml:space="preserve"> entries after 7 days</w:t>
+      </w:r>
+    </w:p>
+    <w:p>
+      <w:pPr>
+        <w:pStyle w:val="ListParagraph"/>
+        <w:numPr>
+          <w:ilvl w:val="0"/>
+          <w:numId w:val="1"/>
+        </w:numPr>
+        <w:spacing w:line="240" w:lineRule="auto"/>
+        <w:rPr>
+          <w:rFonts w:ascii="Times New Roman" w:hAnsi="Times New Roman" w:cs="Times New Roman"/>
+          <w:sz w:val="24"/>
+          <w:szCs w:val="24"/>
+        </w:rPr>
+      </w:pPr>
+      <w:r>
+        <w:rPr>
+          <w:rFonts w:ascii="Times New Roman" w:hAnsi="Times New Roman" w:cs="Times New Roman"/>
+          <w:sz w:val="24"/>
+          <w:szCs w:val="24"/>
+        </w:rPr>
+        <w:t>Networking Code</w:t>
+      </w:r>
+    </w:p>
+    <w:p>
+      <w:pPr>
+        <w:pStyle w:val="ListParagraph"/>
+        <w:numPr>
+          <w:ilvl w:val="1"/>
+          <w:numId w:val="1"/>
+        </w:numPr>
+        <w:spacing w:line="240" w:lineRule="auto"/>
+        <w:rPr>
+          <w:rFonts w:ascii="Times New Roman" w:hAnsi="Times New Roman" w:cs="Times New Roman"/>
+          <w:sz w:val="24"/>
+          <w:szCs w:val="24"/>
+        </w:rPr>
+      </w:pPr>
+      <w:r>
+        <w:rPr>
+          <w:rFonts w:ascii="Times New Roman" w:hAnsi="Times New Roman" w:cs="Times New Roman"/>
+          <w:sz w:val="24"/>
+          <w:szCs w:val="24"/>
+        </w:rPr>
+        <w:t>Chat room for the whole family to discuss stuff</w:t>
       </w:r>
     </w:p>
     <w:p>
@@ -7377,6 +7577,7 @@
           <w:sz w:val="24"/>
           <w:szCs w:val="24"/>
         </w:rPr>
+        <w:lastRenderedPageBreak/>
         <w:t>Same Account page as parent accounts</w:t>
       </w:r>
     </w:p>
@@ -7441,7 +7642,6 @@
           <w:sz w:val="32"/>
           <w:szCs w:val="32"/>
         </w:rPr>
-        <w:lastRenderedPageBreak/>
         <w:t xml:space="preserve">4.2 Data </w:t>
       </w:r>
       <w:r>
@@ -7590,8 +7790,6 @@
         </w:rPr>
         <w:t>ChoreChange</w:t>
       </w:r>
-      <w:bookmarkStart w:id="35" w:name="_GoBack"/>
-      <w:bookmarkEnd w:id="35"/>
       <w:r>
         <w:rPr>
           <w:rFonts w:ascii="Times New Roman" w:hAnsi="Times New Roman" w:cs="Times New Roman"/>
@@ -7619,7 +7817,7 @@
           <w:szCs w:val="40"/>
         </w:rPr>
       </w:pPr>
-      <w:bookmarkStart w:id="36" w:name="_Toc40202632"/>
+      <w:bookmarkStart w:id="35" w:name="_Toc40202632"/>
       <w:r>
         <w:rPr>
           <w:rFonts w:ascii="Times New Roman" w:hAnsi="Times New Roman" w:cs="Times New Roman"/>
@@ -7629,7 +7827,7 @@
         </w:rPr>
         <w:t>6. Glossary</w:t>
       </w:r>
-      <w:bookmarkEnd w:id="36"/>
+      <w:bookmarkEnd w:id="35"/>
     </w:p>
     <w:p>
       <w:pPr>
@@ -7770,7 +7968,7 @@
           <w:szCs w:val="40"/>
         </w:rPr>
       </w:pPr>
-      <w:bookmarkStart w:id="37" w:name="_Toc40202633"/>
+      <w:bookmarkStart w:id="36" w:name="_Toc40202633"/>
       <w:r>
         <w:rPr>
           <w:rFonts w:ascii="Times New Roman" w:hAnsi="Times New Roman" w:cs="Times New Roman"/>
@@ -7781,7 +7979,7 @@
         <w:lastRenderedPageBreak/>
         <w:t>Appendices</w:t>
       </w:r>
-      <w:bookmarkEnd w:id="37"/>
+      <w:bookmarkEnd w:id="36"/>
     </w:p>
     <w:p>
       <w:pPr>
@@ -7794,7 +7992,7 @@
           <w:szCs w:val="32"/>
         </w:rPr>
       </w:pPr>
-      <w:bookmarkStart w:id="38" w:name="_Toc40202634"/>
+      <w:bookmarkStart w:id="37" w:name="_Toc40202634"/>
       <w:r>
         <w:rPr>
           <w:rFonts w:ascii="Times New Roman" w:hAnsi="Times New Roman" w:cs="Times New Roman"/>
@@ -7804,7 +8002,7 @@
         </w:rPr>
         <w:t>7.1 Change Request Form</w:t>
       </w:r>
-      <w:bookmarkEnd w:id="38"/>
+      <w:bookmarkEnd w:id="37"/>
     </w:p>
     <w:p>
       <w:r>
@@ -8138,7 +8336,7 @@
 </file>
 
 <file path=word/endnotes.xml><?xml version="1.0" encoding="utf-8"?>
-<w:endnotes xmlns:wpc="http://schemas.microsoft.com/office/word/2010/wordprocessingCanvas" xmlns:cx="http://schemas.microsoft.com/office/drawing/2014/chartex" xmlns:cx1="http://schemas.microsoft.com/office/drawing/2015/9/8/chartex" xmlns:cx2="http://schemas.microsoft.com/office/drawing/2015/10/21/chartex" xmlns:cx3="http://schemas.microsoft.com/office/drawing/2016/5/9/chartex" xmlns:cx4="http://schemas.microsoft.com/office/drawing/2016/5/10/chartex" xmlns:cx5="http://schemas.microsoft.com/office/drawing/2016/5/11/chartex" xmlns:cx6="http://schemas.microsoft.com/office/drawing/2016/5/12/chartex" xmlns:cx7="http://schemas.microsoft.com/office/drawing/2016/5/13/chartex" xmlns:cx8="http://schemas.microsoft.com/office/drawing/2016/5/14/chartex" xmlns:mc="http://schemas.openxmlformats.org/markup-compatibility/2006" xmlns:aink="http://schemas.microsoft.com/office/drawing/2016/ink" xmlns:am3d="http://schemas.microsoft.com/office/drawing/2017/model3d" xmlns:o="urn:schemas-microsoft-com:office:office" xmlns:r="http://schemas.openxmlformats.org/officeDocument/2006/relationships" xmlns:m="http://schemas.openxmlformats.org/officeDocument/2006/math" xmlns:v="urn:schemas-microsoft-com:vml" xmlns:wp14="http://schemas.microsoft.com/office/word/2010/wordprocessingDrawing" xmlns:wp="http://schemas.openxmlformats.org/drawingml/2006/wordprocessingDrawing" xmlns:w10="urn:schemas-microsoft-com:office:word" xmlns:w="http://schemas.openxmlformats.org/wordprocessingml/2006/main" xmlns:w14="http://schemas.microsoft.com/office/word/2010/wordml" xmlns:w15="http://schemas.microsoft.com/office/word/2012/wordml" xmlns:w16cid="http://schemas.microsoft.com/office/word/2016/wordml/cid" xmlns:w16se="http://schemas.microsoft.com/office/word/2015/wordml/symex" xmlns:wpg="http://schemas.microsoft.com/office/word/2010/wordprocessingGroup" xmlns:wpi="http://schemas.microsoft.com/office/word/2010/wordprocessingInk" xmlns:wne="http://schemas.microsoft.com/office/word/2006/wordml" xmlns:wps="http://schemas.microsoft.com/office/word/2010/wordprocessingShape" mc:Ignorable="w14 w15 w16se w16cid wp14">
+<w:endnotes xmlns:wpc="http://schemas.microsoft.com/office/word/2010/wordprocessingCanvas" xmlns:cx="http://schemas.microsoft.com/office/drawing/2014/chartex" xmlns:cx1="http://schemas.microsoft.com/office/drawing/2015/9/8/chartex" xmlns:cx2="http://schemas.microsoft.com/office/drawing/2015/10/21/chartex" xmlns:cx3="http://schemas.microsoft.com/office/drawing/2016/5/9/chartex" xmlns:cx4="http://schemas.microsoft.com/office/drawing/2016/5/10/chartex" xmlns:cx5="http://schemas.microsoft.com/office/drawing/2016/5/11/chartex" xmlns:cx6="http://schemas.microsoft.com/office/drawing/2016/5/12/chartex" xmlns:cx7="http://schemas.microsoft.com/office/drawing/2016/5/13/chartex" xmlns:cx8="http://schemas.microsoft.com/office/drawing/2016/5/14/chartex" xmlns:mc="http://schemas.openxmlformats.org/markup-compatibility/2006" xmlns:aink="http://schemas.microsoft.com/office/drawing/2016/ink" xmlns:am3d="http://schemas.microsoft.com/office/drawing/2017/model3d" xmlns:o="urn:schemas-microsoft-com:office:office" xmlns:r="http://schemas.openxmlformats.org/officeDocument/2006/relationships" xmlns:m="http://schemas.openxmlformats.org/officeDocument/2006/math" xmlns:v="urn:schemas-microsoft-com:vml" xmlns:wp14="http://schemas.microsoft.com/office/word/2010/wordprocessingDrawing" xmlns:wp="http://schemas.openxmlformats.org/drawingml/2006/wordprocessingDrawing" xmlns:w10="urn:schemas-microsoft-com:office:word" xmlns:w="http://schemas.openxmlformats.org/wordprocessingml/2006/main" xmlns:w14="http://schemas.microsoft.com/office/word/2010/wordml" xmlns:w15="http://schemas.microsoft.com/office/word/2012/wordml" xmlns:w16cex="http://schemas.microsoft.com/office/word/2018/wordml/cex" xmlns:w16cid="http://schemas.microsoft.com/office/word/2016/wordml/cid" xmlns:w16="http://schemas.microsoft.com/office/word/2018/wordml" xmlns:w16se="http://schemas.microsoft.com/office/word/2015/wordml/symex" xmlns:wpg="http://schemas.microsoft.com/office/word/2010/wordprocessingGroup" xmlns:wpi="http://schemas.microsoft.com/office/word/2010/wordprocessingInk" xmlns:wne="http://schemas.microsoft.com/office/word/2006/wordml" xmlns:wps="http://schemas.microsoft.com/office/word/2010/wordprocessingShape" mc:Ignorable="w14 w15 w16se w16cid w16 w16cex wp14">
   <w:endnote w:type="separator" w:id="-1">
     <w:p>
       <w:pPr>
@@ -8163,7 +8361,7 @@
 </file>
 
 <file path=word/footer1.xml><?xml version="1.0" encoding="utf-8"?>
-<w:ftr xmlns:wpc="http://schemas.microsoft.com/office/word/2010/wordprocessingCanvas" xmlns:cx="http://schemas.microsoft.com/office/drawing/2014/chartex" xmlns:cx1="http://schemas.microsoft.com/office/drawing/2015/9/8/chartex" xmlns:cx2="http://schemas.microsoft.com/office/drawing/2015/10/21/chartex" xmlns:cx3="http://schemas.microsoft.com/office/drawing/2016/5/9/chartex" xmlns:cx4="http://schemas.microsoft.com/office/drawing/2016/5/10/chartex" xmlns:cx5="http://schemas.microsoft.com/office/drawing/2016/5/11/chartex" xmlns:cx6="http://schemas.microsoft.com/office/drawing/2016/5/12/chartex" xmlns:cx7="http://schemas.microsoft.com/office/drawing/2016/5/13/chartex" xmlns:cx8="http://schemas.microsoft.com/office/drawing/2016/5/14/chartex" xmlns:mc="http://schemas.openxmlformats.org/markup-compatibility/2006" xmlns:aink="http://schemas.microsoft.com/office/drawing/2016/ink" xmlns:am3d="http://schemas.microsoft.com/office/drawing/2017/model3d" xmlns:o="urn:schemas-microsoft-com:office:office" xmlns:r="http://schemas.openxmlformats.org/officeDocument/2006/relationships" xmlns:m="http://schemas.openxmlformats.org/officeDocument/2006/math" xmlns:v="urn:schemas-microsoft-com:vml" xmlns:wp14="http://schemas.microsoft.com/office/word/2010/wordprocessingDrawing" xmlns:wp="http://schemas.openxmlformats.org/drawingml/2006/wordprocessingDrawing" xmlns:w10="urn:schemas-microsoft-com:office:word" xmlns:w="http://schemas.openxmlformats.org/wordprocessingml/2006/main" xmlns:w14="http://schemas.microsoft.com/office/word/2010/wordml" xmlns:w15="http://schemas.microsoft.com/office/word/2012/wordml" xmlns:w16cid="http://schemas.microsoft.com/office/word/2016/wordml/cid" xmlns:w16se="http://schemas.microsoft.com/office/word/2015/wordml/symex" xmlns:wpg="http://schemas.microsoft.com/office/word/2010/wordprocessingGroup" xmlns:wpi="http://schemas.microsoft.com/office/word/2010/wordprocessingInk" xmlns:wne="http://schemas.microsoft.com/office/word/2006/wordml" xmlns:wps="http://schemas.microsoft.com/office/word/2010/wordprocessingShape" mc:Ignorable="w14 w15 w16se w16cid wp14">
+<w:ftr xmlns:wpc="http://schemas.microsoft.com/office/word/2010/wordprocessingCanvas" xmlns:cx="http://schemas.microsoft.com/office/drawing/2014/chartex" xmlns:cx1="http://schemas.microsoft.com/office/drawing/2015/9/8/chartex" xmlns:cx2="http://schemas.microsoft.com/office/drawing/2015/10/21/chartex" xmlns:cx3="http://schemas.microsoft.com/office/drawing/2016/5/9/chartex" xmlns:cx4="http://schemas.microsoft.com/office/drawing/2016/5/10/chartex" xmlns:cx5="http://schemas.microsoft.com/office/drawing/2016/5/11/chartex" xmlns:cx6="http://schemas.microsoft.com/office/drawing/2016/5/12/chartex" xmlns:cx7="http://schemas.microsoft.com/office/drawing/2016/5/13/chartex" xmlns:cx8="http://schemas.microsoft.com/office/drawing/2016/5/14/chartex" xmlns:mc="http://schemas.openxmlformats.org/markup-compatibility/2006" xmlns:aink="http://schemas.microsoft.com/office/drawing/2016/ink" xmlns:am3d="http://schemas.microsoft.com/office/drawing/2017/model3d" xmlns:o="urn:schemas-microsoft-com:office:office" xmlns:r="http://schemas.openxmlformats.org/officeDocument/2006/relationships" xmlns:m="http://schemas.openxmlformats.org/officeDocument/2006/math" xmlns:v="urn:schemas-microsoft-com:vml" xmlns:wp14="http://schemas.microsoft.com/office/word/2010/wordprocessingDrawing" xmlns:wp="http://schemas.openxmlformats.org/drawingml/2006/wordprocessingDrawing" xmlns:w10="urn:schemas-microsoft-com:office:word" xmlns:w="http://schemas.openxmlformats.org/wordprocessingml/2006/main" xmlns:w14="http://schemas.microsoft.com/office/word/2010/wordml" xmlns:w15="http://schemas.microsoft.com/office/word/2012/wordml" xmlns:w16cex="http://schemas.microsoft.com/office/word/2018/wordml/cex" xmlns:w16cid="http://schemas.microsoft.com/office/word/2016/wordml/cid" xmlns:w16="http://schemas.microsoft.com/office/word/2018/wordml" xmlns:w16se="http://schemas.microsoft.com/office/word/2015/wordml/symex" xmlns:wpg="http://schemas.microsoft.com/office/word/2010/wordprocessingGroup" xmlns:wpi="http://schemas.microsoft.com/office/word/2010/wordprocessingInk" xmlns:wne="http://schemas.microsoft.com/office/word/2006/wordml" xmlns:wps="http://schemas.microsoft.com/office/word/2010/wordprocessingShape" mc:Ignorable="w14 w15 w16se w16cid w16 w16cex wp14">
   <w:sdt>
     <w:sdtPr>
       <w:id w:val="-223141922"/>
@@ -8216,7 +8414,7 @@
 </file>
 
 <file path=word/footer2.xml><?xml version="1.0" encoding="utf-8"?>
-<w:ftr xmlns:wpc="http://schemas.microsoft.com/office/word/2010/wordprocessingCanvas" xmlns:cx="http://schemas.microsoft.com/office/drawing/2014/chartex" xmlns:cx1="http://schemas.microsoft.com/office/drawing/2015/9/8/chartex" xmlns:cx2="http://schemas.microsoft.com/office/drawing/2015/10/21/chartex" xmlns:cx3="http://schemas.microsoft.com/office/drawing/2016/5/9/chartex" xmlns:cx4="http://schemas.microsoft.com/office/drawing/2016/5/10/chartex" xmlns:cx5="http://schemas.microsoft.com/office/drawing/2016/5/11/chartex" xmlns:cx6="http://schemas.microsoft.com/office/drawing/2016/5/12/chartex" xmlns:cx7="http://schemas.microsoft.com/office/drawing/2016/5/13/chartex" xmlns:cx8="http://schemas.microsoft.com/office/drawing/2016/5/14/chartex" xmlns:mc="http://schemas.openxmlformats.org/markup-compatibility/2006" xmlns:aink="http://schemas.microsoft.com/office/drawing/2016/ink" xmlns:am3d="http://schemas.microsoft.com/office/drawing/2017/model3d" xmlns:o="urn:schemas-microsoft-com:office:office" xmlns:r="http://schemas.openxmlformats.org/officeDocument/2006/relationships" xmlns:m="http://schemas.openxmlformats.org/officeDocument/2006/math" xmlns:v="urn:schemas-microsoft-com:vml" xmlns:wp14="http://schemas.microsoft.com/office/word/2010/wordprocessingDrawing" xmlns:wp="http://schemas.openxmlformats.org/drawingml/2006/wordprocessingDrawing" xmlns:w10="urn:schemas-microsoft-com:office:word" xmlns:w="http://schemas.openxmlformats.org/wordprocessingml/2006/main" xmlns:w14="http://schemas.microsoft.com/office/word/2010/wordml" xmlns:w15="http://schemas.microsoft.com/office/word/2012/wordml" xmlns:w16cid="http://schemas.microsoft.com/office/word/2016/wordml/cid" xmlns:w16se="http://schemas.microsoft.com/office/word/2015/wordml/symex" xmlns:wpg="http://schemas.microsoft.com/office/word/2010/wordprocessingGroup" xmlns:wpi="http://schemas.microsoft.com/office/word/2010/wordprocessingInk" xmlns:wne="http://schemas.microsoft.com/office/word/2006/wordml" xmlns:wps="http://schemas.microsoft.com/office/word/2010/wordprocessingShape" mc:Ignorable="w14 w15 w16se w16cid wp14">
+<w:ftr xmlns:wpc="http://schemas.microsoft.com/office/word/2010/wordprocessingCanvas" xmlns:cx="http://schemas.microsoft.com/office/drawing/2014/chartex" xmlns:cx1="http://schemas.microsoft.com/office/drawing/2015/9/8/chartex" xmlns:cx2="http://schemas.microsoft.com/office/drawing/2015/10/21/chartex" xmlns:cx3="http://schemas.microsoft.com/office/drawing/2016/5/9/chartex" xmlns:cx4="http://schemas.microsoft.com/office/drawing/2016/5/10/chartex" xmlns:cx5="http://schemas.microsoft.com/office/drawing/2016/5/11/chartex" xmlns:cx6="http://schemas.microsoft.com/office/drawing/2016/5/12/chartex" xmlns:cx7="http://schemas.microsoft.com/office/drawing/2016/5/13/chartex" xmlns:cx8="http://schemas.microsoft.com/office/drawing/2016/5/14/chartex" xmlns:mc="http://schemas.openxmlformats.org/markup-compatibility/2006" xmlns:aink="http://schemas.microsoft.com/office/drawing/2016/ink" xmlns:am3d="http://schemas.microsoft.com/office/drawing/2017/model3d" xmlns:o="urn:schemas-microsoft-com:office:office" xmlns:r="http://schemas.openxmlformats.org/officeDocument/2006/relationships" xmlns:m="http://schemas.openxmlformats.org/officeDocument/2006/math" xmlns:v="urn:schemas-microsoft-com:vml" xmlns:wp14="http://schemas.microsoft.com/office/word/2010/wordprocessingDrawing" xmlns:wp="http://schemas.openxmlformats.org/drawingml/2006/wordprocessingDrawing" xmlns:w10="urn:schemas-microsoft-com:office:word" xmlns:w="http://schemas.openxmlformats.org/wordprocessingml/2006/main" xmlns:w14="http://schemas.microsoft.com/office/word/2010/wordml" xmlns:w15="http://schemas.microsoft.com/office/word/2012/wordml" xmlns:w16cex="http://schemas.microsoft.com/office/word/2018/wordml/cex" xmlns:w16cid="http://schemas.microsoft.com/office/word/2016/wordml/cid" xmlns:w16="http://schemas.microsoft.com/office/word/2018/wordml" xmlns:w16se="http://schemas.microsoft.com/office/word/2015/wordml/symex" xmlns:wpg="http://schemas.microsoft.com/office/word/2010/wordprocessingGroup" xmlns:wpi="http://schemas.microsoft.com/office/word/2010/wordprocessingInk" xmlns:wne="http://schemas.microsoft.com/office/word/2006/wordml" xmlns:wps="http://schemas.microsoft.com/office/word/2010/wordprocessingShape" mc:Ignorable="w14 w15 w16se w16cid w16 w16cex wp14">
   <w:p>
     <w:pPr>
       <w:pStyle w:val="Footer"/>
@@ -8232,7 +8430,7 @@
 </file>
 
 <file path=word/footnotes.xml><?xml version="1.0" encoding="utf-8"?>
-<w:footnotes xmlns:wpc="http://schemas.microsoft.com/office/word/2010/wordprocessingCanvas" xmlns:cx="http://schemas.microsoft.com/office/drawing/2014/chartex" xmlns:cx1="http://schemas.microsoft.com/office/drawing/2015/9/8/chartex" xmlns:cx2="http://schemas.microsoft.com/office/drawing/2015/10/21/chartex" xmlns:cx3="http://schemas.microsoft.com/office/drawing/2016/5/9/chartex" xmlns:cx4="http://schemas.microsoft.com/office/drawing/2016/5/10/chartex" xmlns:cx5="http://schemas.microsoft.com/office/drawing/2016/5/11/chartex" xmlns:cx6="http://schemas.microsoft.com/office/drawing/2016/5/12/chartex" xmlns:cx7="http://schemas.microsoft.com/office/drawing/2016/5/13/chartex" xmlns:cx8="http://schemas.microsoft.com/office/drawing/2016/5/14/chartex" xmlns:mc="http://schemas.openxmlformats.org/markup-compatibility/2006" xmlns:aink="http://schemas.microsoft.com/office/drawing/2016/ink" xmlns:am3d="http://schemas.microsoft.com/office/drawing/2017/model3d" xmlns:o="urn:schemas-microsoft-com:office:office" xmlns:r="http://schemas.openxmlformats.org/officeDocument/2006/relationships" xmlns:m="http://schemas.openxmlformats.org/officeDocument/2006/math" xmlns:v="urn:schemas-microsoft-com:vml" xmlns:wp14="http://schemas.microsoft.com/office/word/2010/wordprocessingDrawing" xmlns:wp="http://schemas.openxmlformats.org/drawingml/2006/wordprocessingDrawing" xmlns:w10="urn:schemas-microsoft-com:office:word" xmlns:w="http://schemas.openxmlformats.org/wordprocessingml/2006/main" xmlns:w14="http://schemas.microsoft.com/office/word/2010/wordml" xmlns:w15="http://schemas.microsoft.com/office/word/2012/wordml" xmlns:w16cid="http://schemas.microsoft.com/office/word/2016/wordml/cid" xmlns:w16se="http://schemas.microsoft.com/office/word/2015/wordml/symex" xmlns:wpg="http://schemas.microsoft.com/office/word/2010/wordprocessingGroup" xmlns:wpi="http://schemas.microsoft.com/office/word/2010/wordprocessingInk" xmlns:wne="http://schemas.microsoft.com/office/word/2006/wordml" xmlns:wps="http://schemas.microsoft.com/office/word/2010/wordprocessingShape" mc:Ignorable="w14 w15 w16se w16cid wp14">
+<w:footnotes xmlns:wpc="http://schemas.microsoft.com/office/word/2010/wordprocessingCanvas" xmlns:cx="http://schemas.microsoft.com/office/drawing/2014/chartex" xmlns:cx1="http://schemas.microsoft.com/office/drawing/2015/9/8/chartex" xmlns:cx2="http://schemas.microsoft.com/office/drawing/2015/10/21/chartex" xmlns:cx3="http://schemas.microsoft.com/office/drawing/2016/5/9/chartex" xmlns:cx4="http://schemas.microsoft.com/office/drawing/2016/5/10/chartex" xmlns:cx5="http://schemas.microsoft.com/office/drawing/2016/5/11/chartex" xmlns:cx6="http://schemas.microsoft.com/office/drawing/2016/5/12/chartex" xmlns:cx7="http://schemas.microsoft.com/office/drawing/2016/5/13/chartex" xmlns:cx8="http://schemas.microsoft.com/office/drawing/2016/5/14/chartex" xmlns:mc="http://schemas.openxmlformats.org/markup-compatibility/2006" xmlns:aink="http://schemas.microsoft.com/office/drawing/2016/ink" xmlns:am3d="http://schemas.microsoft.com/office/drawing/2017/model3d" xmlns:o="urn:schemas-microsoft-com:office:office" xmlns:r="http://schemas.openxmlformats.org/officeDocument/2006/relationships" xmlns:m="http://schemas.openxmlformats.org/officeDocument/2006/math" xmlns:v="urn:schemas-microsoft-com:vml" xmlns:wp14="http://schemas.microsoft.com/office/word/2010/wordprocessingDrawing" xmlns:wp="http://schemas.openxmlformats.org/drawingml/2006/wordprocessingDrawing" xmlns:w10="urn:schemas-microsoft-com:office:word" xmlns:w="http://schemas.openxmlformats.org/wordprocessingml/2006/main" xmlns:w14="http://schemas.microsoft.com/office/word/2010/wordml" xmlns:w15="http://schemas.microsoft.com/office/word/2012/wordml" xmlns:w16cex="http://schemas.microsoft.com/office/word/2018/wordml/cex" xmlns:w16cid="http://schemas.microsoft.com/office/word/2016/wordml/cid" xmlns:w16="http://schemas.microsoft.com/office/word/2018/wordml" xmlns:w16se="http://schemas.microsoft.com/office/word/2015/wordml/symex" xmlns:wpg="http://schemas.microsoft.com/office/word/2010/wordprocessingGroup" xmlns:wpi="http://schemas.microsoft.com/office/word/2010/wordprocessingInk" xmlns:wne="http://schemas.microsoft.com/office/word/2006/wordml" xmlns:wps="http://schemas.microsoft.com/office/word/2010/wordprocessingShape" mc:Ignorable="w14 w15 w16se w16cid w16 w16cex wp14">
   <w:footnote w:type="separator" w:id="-1">
     <w:p>
       <w:pPr>
@@ -8257,7 +8455,7 @@
 </file>
 
 <file path=word/numbering.xml><?xml version="1.0" encoding="utf-8"?>
-<w:numbering xmlns:wpc="http://schemas.microsoft.com/office/word/2010/wordprocessingCanvas" xmlns:cx="http://schemas.microsoft.com/office/drawing/2014/chartex" xmlns:cx1="http://schemas.microsoft.com/office/drawing/2015/9/8/chartex" xmlns:cx2="http://schemas.microsoft.com/office/drawing/2015/10/21/chartex" xmlns:cx3="http://schemas.microsoft.com/office/drawing/2016/5/9/chartex" xmlns:cx4="http://schemas.microsoft.com/office/drawing/2016/5/10/chartex" xmlns:cx5="http://schemas.microsoft.com/office/drawing/2016/5/11/chartex" xmlns:cx6="http://schemas.microsoft.com/office/drawing/2016/5/12/chartex" xmlns:cx7="http://schemas.microsoft.com/office/drawing/2016/5/13/chartex" xmlns:cx8="http://schemas.microsoft.com/office/drawing/2016/5/14/chartex" xmlns:mc="http://schemas.openxmlformats.org/markup-compatibility/2006" xmlns:aink="http://schemas.microsoft.com/office/drawing/2016/ink" xmlns:am3d="http://schemas.microsoft.com/office/drawing/2017/model3d" xmlns:o="urn:schemas-microsoft-com:office:office" xmlns:r="http://schemas.openxmlformats.org/officeDocument/2006/relationships" xmlns:m="http://schemas.openxmlformats.org/officeDocument/2006/math" xmlns:v="urn:schemas-microsoft-com:vml" xmlns:wp14="http://schemas.microsoft.com/office/word/2010/wordprocessingDrawing" xmlns:wp="http://schemas.openxmlformats.org/drawingml/2006/wordprocessingDrawing" xmlns:w10="urn:schemas-microsoft-com:office:word" xmlns:w="http://schemas.openxmlformats.org/wordprocessingml/2006/main" xmlns:w14="http://schemas.microsoft.com/office/word/2010/wordml" xmlns:w15="http://schemas.microsoft.com/office/word/2012/wordml" xmlns:w16cid="http://schemas.microsoft.com/office/word/2016/wordml/cid" xmlns:w16se="http://schemas.microsoft.com/office/word/2015/wordml/symex" xmlns:wpg="http://schemas.microsoft.com/office/word/2010/wordprocessingGroup" xmlns:wpi="http://schemas.microsoft.com/office/word/2010/wordprocessingInk" xmlns:wne="http://schemas.microsoft.com/office/word/2006/wordml" xmlns:wps="http://schemas.microsoft.com/office/word/2010/wordprocessingShape" mc:Ignorable="w14 w15 w16se w16cid wp14">
+<w:numbering xmlns:wpc="http://schemas.microsoft.com/office/word/2010/wordprocessingCanvas" xmlns:cx="http://schemas.microsoft.com/office/drawing/2014/chartex" xmlns:cx1="http://schemas.microsoft.com/office/drawing/2015/9/8/chartex" xmlns:cx2="http://schemas.microsoft.com/office/drawing/2015/10/21/chartex" xmlns:cx3="http://schemas.microsoft.com/office/drawing/2016/5/9/chartex" xmlns:cx4="http://schemas.microsoft.com/office/drawing/2016/5/10/chartex" xmlns:cx5="http://schemas.microsoft.com/office/drawing/2016/5/11/chartex" xmlns:cx6="http://schemas.microsoft.com/office/drawing/2016/5/12/chartex" xmlns:cx7="http://schemas.microsoft.com/office/drawing/2016/5/13/chartex" xmlns:cx8="http://schemas.microsoft.com/office/drawing/2016/5/14/chartex" xmlns:mc="http://schemas.openxmlformats.org/markup-compatibility/2006" xmlns:aink="http://schemas.microsoft.com/office/drawing/2016/ink" xmlns:am3d="http://schemas.microsoft.com/office/drawing/2017/model3d" xmlns:o="urn:schemas-microsoft-com:office:office" xmlns:r="http://schemas.openxmlformats.org/officeDocument/2006/relationships" xmlns:m="http://schemas.openxmlformats.org/officeDocument/2006/math" xmlns:v="urn:schemas-microsoft-com:vml" xmlns:wp14="http://schemas.microsoft.com/office/word/2010/wordprocessingDrawing" xmlns:wp="http://schemas.openxmlformats.org/drawingml/2006/wordprocessingDrawing" xmlns:w10="urn:schemas-microsoft-com:office:word" xmlns:w="http://schemas.openxmlformats.org/wordprocessingml/2006/main" xmlns:w14="http://schemas.microsoft.com/office/word/2010/wordml" xmlns:w15="http://schemas.microsoft.com/office/word/2012/wordml" xmlns:w16cex="http://schemas.microsoft.com/office/word/2018/wordml/cex" xmlns:w16cid="http://schemas.microsoft.com/office/word/2016/wordml/cid" xmlns:w16="http://schemas.microsoft.com/office/word/2018/wordml" xmlns:w16se="http://schemas.microsoft.com/office/word/2015/wordml/symex" xmlns:wpg="http://schemas.microsoft.com/office/word/2010/wordprocessingGroup" xmlns:wpi="http://schemas.microsoft.com/office/word/2010/wordprocessingInk" xmlns:wne="http://schemas.microsoft.com/office/word/2006/wordml" xmlns:wps="http://schemas.microsoft.com/office/word/2010/wordprocessingShape" mc:Ignorable="w14 w15 w16se w16cid w16 w16cex wp14">
   <w:abstractNum w:abstractNumId="0" w15:restartNumberingAfterBreak="0">
     <w:nsid w:val="00C3623F"/>
     <w:multiLevelType w:val="multilevel"/>
@@ -8975,7 +9173,7 @@
 </file>
 
 <file path=word/styles.xml><?xml version="1.0" encoding="utf-8"?>
-<w:styles xmlns:mc="http://schemas.openxmlformats.org/markup-compatibility/2006" xmlns:r="http://schemas.openxmlformats.org/officeDocument/2006/relationships" xmlns:w="http://schemas.openxmlformats.org/wordprocessingml/2006/main" xmlns:w14="http://schemas.microsoft.com/office/word/2010/wordml" xmlns:w15="http://schemas.microsoft.com/office/word/2012/wordml" xmlns:w16cid="http://schemas.microsoft.com/office/word/2016/wordml/cid" xmlns:w16se="http://schemas.microsoft.com/office/word/2015/wordml/symex" mc:Ignorable="w14 w15 w16se w16cid">
+<w:styles xmlns:mc="http://schemas.openxmlformats.org/markup-compatibility/2006" xmlns:r="http://schemas.openxmlformats.org/officeDocument/2006/relationships" xmlns:w="http://schemas.openxmlformats.org/wordprocessingml/2006/main" xmlns:w14="http://schemas.microsoft.com/office/word/2010/wordml" xmlns:w15="http://schemas.microsoft.com/office/word/2012/wordml" xmlns:w16cex="http://schemas.microsoft.com/office/word/2018/wordml/cex" xmlns:w16cid="http://schemas.microsoft.com/office/word/2016/wordml/cid" xmlns:w16="http://schemas.microsoft.com/office/word/2018/wordml" xmlns:w16se="http://schemas.microsoft.com/office/word/2015/wordml/symex" mc:Ignorable="w14 w15 w16se w16cid w16 w16cex">
   <w:docDefaults>
     <w:rPrDefault>
       <w:rPr>

</xml_diff>